<commit_message>
updated Career Services Assignment 2 Elevator Pitch.docx
</commit_message>
<xml_diff>
--- a/Career Services Assignment 2 - Elevator Pitch.docx
+++ b/Career Services Assignment 2 - Elevator Pitch.docx
@@ -1,6 +1,6 @@
 
 <file path=word/document.xml><?xml version="1.0" encoding="utf-8"?>
-<w:document xmlns:wpc="http://schemas.microsoft.com/office/word/2010/wordprocessingCanvas" xmlns:cx="http://schemas.microsoft.com/office/drawing/2014/chartex" xmlns:cx1="http://schemas.microsoft.com/office/drawing/2015/9/8/chartex" xmlns:cx2="http://schemas.microsoft.com/office/drawing/2015/10/21/chartex" xmlns:cx3="http://schemas.microsoft.com/office/drawing/2016/5/9/chartex" xmlns:cx4="http://schemas.microsoft.com/office/drawing/2016/5/10/chartex" xmlns:cx5="http://schemas.microsoft.com/office/drawing/2016/5/11/chartex" xmlns:cx6="http://schemas.microsoft.com/office/drawing/2016/5/12/chartex" xmlns:cx7="http://schemas.microsoft.com/office/drawing/2016/5/13/chartex" xmlns:cx8="http://schemas.microsoft.com/office/drawing/2016/5/14/chartex" xmlns:mc="http://schemas.openxmlformats.org/markup-compatibility/2006" xmlns:aink="http://schemas.microsoft.com/office/drawing/2016/ink" xmlns:am3d="http://schemas.microsoft.com/office/drawing/2017/model3d" xmlns:o="urn:schemas-microsoft-com:office:office" xmlns:r="http://schemas.openxmlformats.org/officeDocument/2006/relationships" xmlns:m="http://schemas.openxmlformats.org/officeDocument/2006/math" xmlns:v="urn:schemas-microsoft-com:vml" xmlns:wp14="http://schemas.microsoft.com/office/word/2010/wordprocessingDrawing" xmlns:wp="http://schemas.openxmlformats.org/drawingml/2006/wordprocessingDrawing" xmlns:w10="urn:schemas-microsoft-com:office:word" xmlns:w="http://schemas.openxmlformats.org/wordprocessingml/2006/main" xmlns:w14="http://schemas.microsoft.com/office/word/2010/wordml" xmlns:w15="http://schemas.microsoft.com/office/word/2012/wordml" xmlns:w16cex="http://schemas.microsoft.com/office/word/2018/wordml/cex" xmlns:w16cid="http://schemas.microsoft.com/office/word/2016/wordml/cid" xmlns:w16="http://schemas.microsoft.com/office/word/2018/wordml" xmlns:w16se="http://schemas.microsoft.com/office/word/2015/wordml/symex" xmlns:wpg="http://schemas.microsoft.com/office/word/2010/wordprocessingGroup" xmlns:wpi="http://schemas.microsoft.com/office/word/2010/wordprocessingInk" xmlns:wne="http://schemas.microsoft.com/office/word/2006/wordml" xmlns:wps="http://schemas.microsoft.com/office/word/2010/wordprocessingShape" mc:Ignorable="w14 w15 w16se w16cid w16 w16cex wp14">
+<w:document xmlns:wpc="http://schemas.microsoft.com/office/word/2010/wordprocessingCanvas" xmlns:cx="http://schemas.microsoft.com/office/drawing/2014/chartex" xmlns:cx1="http://schemas.microsoft.com/office/drawing/2015/9/8/chartex" xmlns:cx2="http://schemas.microsoft.com/office/drawing/2015/10/21/chartex" xmlns:cx3="http://schemas.microsoft.com/office/drawing/2016/5/9/chartex" xmlns:cx4="http://schemas.microsoft.com/office/drawing/2016/5/10/chartex" xmlns:cx5="http://schemas.microsoft.com/office/drawing/2016/5/11/chartex" xmlns:cx6="http://schemas.microsoft.com/office/drawing/2016/5/12/chartex" xmlns:cx7="http://schemas.microsoft.com/office/drawing/2016/5/13/chartex" xmlns:cx8="http://schemas.microsoft.com/office/drawing/2016/5/14/chartex" xmlns:mc="http://schemas.openxmlformats.org/markup-compatibility/2006" xmlns:aink="http://schemas.microsoft.com/office/drawing/2016/ink" xmlns:am3d="http://schemas.microsoft.com/office/drawing/2017/model3d" xmlns:o="urn:schemas-microsoft-com:office:office" xmlns:r="http://schemas.openxmlformats.org/officeDocument/2006/relationships" xmlns:m="http://schemas.openxmlformats.org/officeDocument/2006/math" xmlns:v="urn:schemas-microsoft-com:vml" xmlns:wp14="http://schemas.microsoft.com/office/word/2010/wordprocessingDrawing" xmlns:wp="http://schemas.openxmlformats.org/drawingml/2006/wordprocessingDrawing" xmlns:w10="urn:schemas-microsoft-com:office:word" xmlns:w="http://schemas.openxmlformats.org/wordprocessingml/2006/main" xmlns:w14="http://schemas.microsoft.com/office/word/2010/wordml" xmlns:w15="http://schemas.microsoft.com/office/word/2012/wordml" xmlns:w16cid="http://schemas.microsoft.com/office/word/2016/wordml/cid" xmlns:w16se="http://schemas.microsoft.com/office/word/2015/wordml/symex" xmlns:wpg="http://schemas.microsoft.com/office/word/2010/wordprocessingGroup" xmlns:wpi="http://schemas.microsoft.com/office/word/2010/wordprocessingInk" xmlns:wne="http://schemas.microsoft.com/office/word/2006/wordml" xmlns:wps="http://schemas.microsoft.com/office/word/2010/wordprocessingShape" mc:Ignorable="w14 w15 w16se w16cid wp14">
   <w:body>
     <w:p>
       <w:pPr>
@@ -339,10 +339,17 @@
     <w:p>
       <w:pPr>
         <w:rPr>
-          <w:b/>
-          <w:szCs w:val="24"/>
-        </w:rPr>
-      </w:pPr>
+          <w:bCs/>
+          <w:szCs w:val="24"/>
+        </w:rPr>
+      </w:pPr>
+      <w:r>
+        <w:rPr>
+          <w:bCs/>
+          <w:szCs w:val="24"/>
+        </w:rPr>
+        <w:t>Hi, my name is Tim Gibney.  Nice to meet you.  I am a software developer and use that knowledge to make secure and valuable web sites for my company.  The sites are designed with the user in mind and direct the user to the site containing the data they are looking for.  The interface offers the user only what is prescribed.  Prescribed site contents can be changed and defined to meet current development and manufacturing or marketing requirements.  Management dictates what is presented and controls who can see which screen of information.</w:t>
+      </w:r>
     </w:p>
     <w:p>
       <w:pPr>
@@ -434,6 +441,40 @@
           <w:szCs w:val="24"/>
         </w:rPr>
       </w:pPr>
+      <w:hyperlink r:id="rId7" w:history="1">
+        <w:r>
+          <w:rPr>
+            <w:rStyle w:val="Hyperlink"/>
+          </w:rPr>
+          <w:t xml:space="preserve">FESD-Week3/TimGibneyElevatorPitch.ogg at main · </w:t>
+        </w:r>
+        <w:proofErr w:type="spellStart"/>
+        <w:r>
+          <w:rPr>
+            <w:rStyle w:val="Hyperlink"/>
+          </w:rPr>
+          <w:t>mctimoth</w:t>
+        </w:r>
+        <w:proofErr w:type="spellEnd"/>
+        <w:r>
+          <w:rPr>
+            <w:rStyle w:val="Hyperlink"/>
+          </w:rPr>
+          <w:t>/FESD-Week3 (githu</w:t>
+        </w:r>
+        <w:r>
+          <w:rPr>
+            <w:rStyle w:val="Hyperlink"/>
+          </w:rPr>
+          <w:t>b</w:t>
+        </w:r>
+        <w:r>
+          <w:rPr>
+            <w:rStyle w:val="Hyperlink"/>
+          </w:rPr>
+          <w:t>.com)</w:t>
+        </w:r>
+      </w:hyperlink>
     </w:p>
     <w:p>
       <w:pPr>
@@ -442,14 +483,82 @@
           <w:szCs w:val="24"/>
         </w:rPr>
       </w:pPr>
+      <w:hyperlink r:id="rId8" w:history="1">
+        <w:r>
+          <w:rPr>
+            <w:rStyle w:val="Hyperlink"/>
+          </w:rPr>
+          <w:t>TimGibneyElevato</w:t>
+        </w:r>
+        <w:r>
+          <w:rPr>
+            <w:rStyle w:val="Hyperlink"/>
+          </w:rPr>
+          <w:t>r</w:t>
+        </w:r>
+        <w:r>
+          <w:rPr>
+            <w:rStyle w:val="Hyperlink"/>
+          </w:rPr>
+          <w:t xml:space="preserve">Pitch.ogg · </w:t>
+        </w:r>
+        <w:proofErr w:type="spellStart"/>
+        <w:r>
+          <w:rPr>
+            <w:rStyle w:val="Hyperlink"/>
+          </w:rPr>
+          <w:t>mctimoth</w:t>
+        </w:r>
+        <w:proofErr w:type="spellEnd"/>
+        <w:r>
+          <w:rPr>
+            <w:rStyle w:val="Hyperlink"/>
+          </w:rPr>
+          <w:t>/FESD-Week3@8c627f3 (github.com)</w:t>
+        </w:r>
+      </w:hyperlink>
+    </w:p>
+    <w:p>
+      <w:pPr>
+        <w:rPr>
+          <w:b/>
+          <w:szCs w:val="24"/>
+        </w:rPr>
+      </w:pPr>
+      <w:hyperlink r:id="rId9" w:history="1">
+        <w:proofErr w:type="spellStart"/>
+        <w:r>
+          <w:rPr>
+            <w:rStyle w:val="Hyperlink"/>
+          </w:rPr>
+          <w:t>mctimoth</w:t>
+        </w:r>
+        <w:proofErr w:type="spellEnd"/>
+        <w:r>
+          <w:rPr>
+            <w:rStyle w:val="Hyperlink"/>
+          </w:rPr>
+          <w:t>/FESD-Week3 (github.com)</w:t>
+        </w:r>
+      </w:hyperlink>
+      <w:bookmarkStart w:id="0" w:name="_GoBack"/>
+      <w:bookmarkEnd w:id="0"/>
+    </w:p>
+    <w:p>
+      <w:pPr>
+        <w:rPr>
+          <w:b/>
+          <w:szCs w:val="24"/>
+        </w:rPr>
+      </w:pPr>
     </w:p>
     <w:sectPr>
-      <w:headerReference w:type="even" r:id="rId7"/>
-      <w:headerReference w:type="default" r:id="rId8"/>
-      <w:footerReference w:type="even" r:id="rId9"/>
-      <w:footerReference w:type="default" r:id="rId10"/>
-      <w:headerReference w:type="first" r:id="rId11"/>
-      <w:footerReference w:type="first" r:id="rId12"/>
+      <w:headerReference w:type="even" r:id="rId10"/>
+      <w:headerReference w:type="default" r:id="rId11"/>
+      <w:footerReference w:type="even" r:id="rId12"/>
+      <w:footerReference w:type="default" r:id="rId13"/>
+      <w:headerReference w:type="first" r:id="rId14"/>
+      <w:footerReference w:type="first" r:id="rId15"/>
       <w:pgSz w:w="12240" w:h="15840"/>
       <w:pgMar w:top="1440" w:right="1440" w:bottom="1440" w:left="1440" w:header="720" w:footer="720" w:gutter="0"/>
       <w:cols w:space="720"/>
@@ -460,7 +569,7 @@
 </file>
 
 <file path=word/endnotes.xml><?xml version="1.0" encoding="utf-8"?>
-<w:endnotes xmlns:wpc="http://schemas.microsoft.com/office/word/2010/wordprocessingCanvas" xmlns:cx="http://schemas.microsoft.com/office/drawing/2014/chartex" xmlns:cx1="http://schemas.microsoft.com/office/drawing/2015/9/8/chartex" xmlns:cx2="http://schemas.microsoft.com/office/drawing/2015/10/21/chartex" xmlns:cx3="http://schemas.microsoft.com/office/drawing/2016/5/9/chartex" xmlns:cx4="http://schemas.microsoft.com/office/drawing/2016/5/10/chartex" xmlns:cx5="http://schemas.microsoft.com/office/drawing/2016/5/11/chartex" xmlns:cx6="http://schemas.microsoft.com/office/drawing/2016/5/12/chartex" xmlns:cx7="http://schemas.microsoft.com/office/drawing/2016/5/13/chartex" xmlns:cx8="http://schemas.microsoft.com/office/drawing/2016/5/14/chartex" xmlns:mc="http://schemas.openxmlformats.org/markup-compatibility/2006" xmlns:aink="http://schemas.microsoft.com/office/drawing/2016/ink" xmlns:am3d="http://schemas.microsoft.com/office/drawing/2017/model3d" xmlns:o="urn:schemas-microsoft-com:office:office" xmlns:r="http://schemas.openxmlformats.org/officeDocument/2006/relationships" xmlns:m="http://schemas.openxmlformats.org/officeDocument/2006/math" xmlns:v="urn:schemas-microsoft-com:vml" xmlns:wp14="http://schemas.microsoft.com/office/word/2010/wordprocessingDrawing" xmlns:wp="http://schemas.openxmlformats.org/drawingml/2006/wordprocessingDrawing" xmlns:w10="urn:schemas-microsoft-com:office:word" xmlns:w="http://schemas.openxmlformats.org/wordprocessingml/2006/main" xmlns:w14="http://schemas.microsoft.com/office/word/2010/wordml" xmlns:w15="http://schemas.microsoft.com/office/word/2012/wordml" xmlns:w16cex="http://schemas.microsoft.com/office/word/2018/wordml/cex" xmlns:w16cid="http://schemas.microsoft.com/office/word/2016/wordml/cid" xmlns:w16="http://schemas.microsoft.com/office/word/2018/wordml" xmlns:w16se="http://schemas.microsoft.com/office/word/2015/wordml/symex" xmlns:wpg="http://schemas.microsoft.com/office/word/2010/wordprocessingGroup" xmlns:wpi="http://schemas.microsoft.com/office/word/2010/wordprocessingInk" xmlns:wne="http://schemas.microsoft.com/office/word/2006/wordml" xmlns:wps="http://schemas.microsoft.com/office/word/2010/wordprocessingShape" mc:Ignorable="w14 w15 w16se w16cid w16 w16cex wp14">
+<w:endnotes xmlns:wpc="http://schemas.microsoft.com/office/word/2010/wordprocessingCanvas" xmlns:cx="http://schemas.microsoft.com/office/drawing/2014/chartex" xmlns:cx1="http://schemas.microsoft.com/office/drawing/2015/9/8/chartex" xmlns:cx2="http://schemas.microsoft.com/office/drawing/2015/10/21/chartex" xmlns:cx3="http://schemas.microsoft.com/office/drawing/2016/5/9/chartex" xmlns:cx4="http://schemas.microsoft.com/office/drawing/2016/5/10/chartex" xmlns:cx5="http://schemas.microsoft.com/office/drawing/2016/5/11/chartex" xmlns:cx6="http://schemas.microsoft.com/office/drawing/2016/5/12/chartex" xmlns:cx7="http://schemas.microsoft.com/office/drawing/2016/5/13/chartex" xmlns:cx8="http://schemas.microsoft.com/office/drawing/2016/5/14/chartex" xmlns:mc="http://schemas.openxmlformats.org/markup-compatibility/2006" xmlns:aink="http://schemas.microsoft.com/office/drawing/2016/ink" xmlns:am3d="http://schemas.microsoft.com/office/drawing/2017/model3d" xmlns:o="urn:schemas-microsoft-com:office:office" xmlns:r="http://schemas.openxmlformats.org/officeDocument/2006/relationships" xmlns:m="http://schemas.openxmlformats.org/officeDocument/2006/math" xmlns:v="urn:schemas-microsoft-com:vml" xmlns:wp14="http://schemas.microsoft.com/office/word/2010/wordprocessingDrawing" xmlns:wp="http://schemas.openxmlformats.org/drawingml/2006/wordprocessingDrawing" xmlns:w10="urn:schemas-microsoft-com:office:word" xmlns:w="http://schemas.openxmlformats.org/wordprocessingml/2006/main" xmlns:w14="http://schemas.microsoft.com/office/word/2010/wordml" xmlns:w15="http://schemas.microsoft.com/office/word/2012/wordml" xmlns:w16cid="http://schemas.microsoft.com/office/word/2016/wordml/cid" xmlns:w16se="http://schemas.microsoft.com/office/word/2015/wordml/symex" xmlns:wpg="http://schemas.microsoft.com/office/word/2010/wordprocessingGroup" xmlns:wpi="http://schemas.microsoft.com/office/word/2010/wordprocessingInk" xmlns:wne="http://schemas.microsoft.com/office/word/2006/wordml" xmlns:wps="http://schemas.microsoft.com/office/word/2010/wordprocessingShape" mc:Ignorable="w14 w15 w16se w16cid wp14">
   <w:endnote w:type="separator" w:id="-1">
     <w:p>
       <w:pPr>
@@ -485,7 +594,7 @@
 </file>
 
 <file path=word/footer1.xml><?xml version="1.0" encoding="utf-8"?>
-<w:ftr xmlns:wpc="http://schemas.microsoft.com/office/word/2010/wordprocessingCanvas" xmlns:cx="http://schemas.microsoft.com/office/drawing/2014/chartex" xmlns:cx1="http://schemas.microsoft.com/office/drawing/2015/9/8/chartex" xmlns:cx2="http://schemas.microsoft.com/office/drawing/2015/10/21/chartex" xmlns:cx3="http://schemas.microsoft.com/office/drawing/2016/5/9/chartex" xmlns:cx4="http://schemas.microsoft.com/office/drawing/2016/5/10/chartex" xmlns:cx5="http://schemas.microsoft.com/office/drawing/2016/5/11/chartex" xmlns:cx6="http://schemas.microsoft.com/office/drawing/2016/5/12/chartex" xmlns:cx7="http://schemas.microsoft.com/office/drawing/2016/5/13/chartex" xmlns:cx8="http://schemas.microsoft.com/office/drawing/2016/5/14/chartex" xmlns:mc="http://schemas.openxmlformats.org/markup-compatibility/2006" xmlns:aink="http://schemas.microsoft.com/office/drawing/2016/ink" xmlns:am3d="http://schemas.microsoft.com/office/drawing/2017/model3d" xmlns:o="urn:schemas-microsoft-com:office:office" xmlns:r="http://schemas.openxmlformats.org/officeDocument/2006/relationships" xmlns:m="http://schemas.openxmlformats.org/officeDocument/2006/math" xmlns:v="urn:schemas-microsoft-com:vml" xmlns:wp14="http://schemas.microsoft.com/office/word/2010/wordprocessingDrawing" xmlns:wp="http://schemas.openxmlformats.org/drawingml/2006/wordprocessingDrawing" xmlns:w10="urn:schemas-microsoft-com:office:word" xmlns:w="http://schemas.openxmlformats.org/wordprocessingml/2006/main" xmlns:w14="http://schemas.microsoft.com/office/word/2010/wordml" xmlns:w15="http://schemas.microsoft.com/office/word/2012/wordml" xmlns:w16cex="http://schemas.microsoft.com/office/word/2018/wordml/cex" xmlns:w16cid="http://schemas.microsoft.com/office/word/2016/wordml/cid" xmlns:w16="http://schemas.microsoft.com/office/word/2018/wordml" xmlns:w16se="http://schemas.microsoft.com/office/word/2015/wordml/symex" xmlns:wpg="http://schemas.microsoft.com/office/word/2010/wordprocessingGroup" xmlns:wpi="http://schemas.microsoft.com/office/word/2010/wordprocessingInk" xmlns:wne="http://schemas.microsoft.com/office/word/2006/wordml" xmlns:wps="http://schemas.microsoft.com/office/word/2010/wordprocessingShape" mc:Ignorable="w14 w15 w16se w16cid w16 w16cex wp14">
+<w:ftr xmlns:wpc="http://schemas.microsoft.com/office/word/2010/wordprocessingCanvas" xmlns:cx="http://schemas.microsoft.com/office/drawing/2014/chartex" xmlns:cx1="http://schemas.microsoft.com/office/drawing/2015/9/8/chartex" xmlns:cx2="http://schemas.microsoft.com/office/drawing/2015/10/21/chartex" xmlns:cx3="http://schemas.microsoft.com/office/drawing/2016/5/9/chartex" xmlns:cx4="http://schemas.microsoft.com/office/drawing/2016/5/10/chartex" xmlns:cx5="http://schemas.microsoft.com/office/drawing/2016/5/11/chartex" xmlns:cx6="http://schemas.microsoft.com/office/drawing/2016/5/12/chartex" xmlns:cx7="http://schemas.microsoft.com/office/drawing/2016/5/13/chartex" xmlns:cx8="http://schemas.microsoft.com/office/drawing/2016/5/14/chartex" xmlns:mc="http://schemas.openxmlformats.org/markup-compatibility/2006" xmlns:aink="http://schemas.microsoft.com/office/drawing/2016/ink" xmlns:am3d="http://schemas.microsoft.com/office/drawing/2017/model3d" xmlns:o="urn:schemas-microsoft-com:office:office" xmlns:r="http://schemas.openxmlformats.org/officeDocument/2006/relationships" xmlns:m="http://schemas.openxmlformats.org/officeDocument/2006/math" xmlns:v="urn:schemas-microsoft-com:vml" xmlns:wp14="http://schemas.microsoft.com/office/word/2010/wordprocessingDrawing" xmlns:wp="http://schemas.openxmlformats.org/drawingml/2006/wordprocessingDrawing" xmlns:w10="urn:schemas-microsoft-com:office:word" xmlns:w="http://schemas.openxmlformats.org/wordprocessingml/2006/main" xmlns:w14="http://schemas.microsoft.com/office/word/2010/wordml" xmlns:w15="http://schemas.microsoft.com/office/word/2012/wordml" xmlns:w16cid="http://schemas.microsoft.com/office/word/2016/wordml/cid" xmlns:w16se="http://schemas.microsoft.com/office/word/2015/wordml/symex" xmlns:wpg="http://schemas.microsoft.com/office/word/2010/wordprocessingGroup" xmlns:wpi="http://schemas.microsoft.com/office/word/2010/wordprocessingInk" xmlns:wne="http://schemas.microsoft.com/office/word/2006/wordml" xmlns:wps="http://schemas.microsoft.com/office/word/2010/wordprocessingShape" mc:Ignorable="w14 w15 w16se w16cid wp14">
   <w:p>
     <w:pPr>
       <w:pStyle w:val="Footer"/>
@@ -495,7 +604,7 @@
 </file>
 
 <file path=word/footer2.xml><?xml version="1.0" encoding="utf-8"?>
-<w:ftr xmlns:wpc="http://schemas.microsoft.com/office/word/2010/wordprocessingCanvas" xmlns:cx="http://schemas.microsoft.com/office/drawing/2014/chartex" xmlns:cx1="http://schemas.microsoft.com/office/drawing/2015/9/8/chartex" xmlns:cx2="http://schemas.microsoft.com/office/drawing/2015/10/21/chartex" xmlns:cx3="http://schemas.microsoft.com/office/drawing/2016/5/9/chartex" xmlns:cx4="http://schemas.microsoft.com/office/drawing/2016/5/10/chartex" xmlns:cx5="http://schemas.microsoft.com/office/drawing/2016/5/11/chartex" xmlns:cx6="http://schemas.microsoft.com/office/drawing/2016/5/12/chartex" xmlns:cx7="http://schemas.microsoft.com/office/drawing/2016/5/13/chartex" xmlns:cx8="http://schemas.microsoft.com/office/drawing/2016/5/14/chartex" xmlns:mc="http://schemas.openxmlformats.org/markup-compatibility/2006" xmlns:aink="http://schemas.microsoft.com/office/drawing/2016/ink" xmlns:am3d="http://schemas.microsoft.com/office/drawing/2017/model3d" xmlns:o="urn:schemas-microsoft-com:office:office" xmlns:r="http://schemas.openxmlformats.org/officeDocument/2006/relationships" xmlns:m="http://schemas.openxmlformats.org/officeDocument/2006/math" xmlns:v="urn:schemas-microsoft-com:vml" xmlns:wp14="http://schemas.microsoft.com/office/word/2010/wordprocessingDrawing" xmlns:wp="http://schemas.openxmlformats.org/drawingml/2006/wordprocessingDrawing" xmlns:w10="urn:schemas-microsoft-com:office:word" xmlns:w="http://schemas.openxmlformats.org/wordprocessingml/2006/main" xmlns:w14="http://schemas.microsoft.com/office/word/2010/wordml" xmlns:w15="http://schemas.microsoft.com/office/word/2012/wordml" xmlns:w16cex="http://schemas.microsoft.com/office/word/2018/wordml/cex" xmlns:w16cid="http://schemas.microsoft.com/office/word/2016/wordml/cid" xmlns:w16="http://schemas.microsoft.com/office/word/2018/wordml" xmlns:w16se="http://schemas.microsoft.com/office/word/2015/wordml/symex" xmlns:wpg="http://schemas.microsoft.com/office/word/2010/wordprocessingGroup" xmlns:wpi="http://schemas.microsoft.com/office/word/2010/wordprocessingInk" xmlns:wne="http://schemas.microsoft.com/office/word/2006/wordml" xmlns:wps="http://schemas.microsoft.com/office/word/2010/wordprocessingShape" mc:Ignorable="w14 w15 w16se w16cid w16 w16cex wp14">
+<w:ftr xmlns:wpc="http://schemas.microsoft.com/office/word/2010/wordprocessingCanvas" xmlns:cx="http://schemas.microsoft.com/office/drawing/2014/chartex" xmlns:cx1="http://schemas.microsoft.com/office/drawing/2015/9/8/chartex" xmlns:cx2="http://schemas.microsoft.com/office/drawing/2015/10/21/chartex" xmlns:cx3="http://schemas.microsoft.com/office/drawing/2016/5/9/chartex" xmlns:cx4="http://schemas.microsoft.com/office/drawing/2016/5/10/chartex" xmlns:cx5="http://schemas.microsoft.com/office/drawing/2016/5/11/chartex" xmlns:cx6="http://schemas.microsoft.com/office/drawing/2016/5/12/chartex" xmlns:cx7="http://schemas.microsoft.com/office/drawing/2016/5/13/chartex" xmlns:cx8="http://schemas.microsoft.com/office/drawing/2016/5/14/chartex" xmlns:mc="http://schemas.openxmlformats.org/markup-compatibility/2006" xmlns:aink="http://schemas.microsoft.com/office/drawing/2016/ink" xmlns:am3d="http://schemas.microsoft.com/office/drawing/2017/model3d" xmlns:o="urn:schemas-microsoft-com:office:office" xmlns:r="http://schemas.openxmlformats.org/officeDocument/2006/relationships" xmlns:m="http://schemas.openxmlformats.org/officeDocument/2006/math" xmlns:v="urn:schemas-microsoft-com:vml" xmlns:wp14="http://schemas.microsoft.com/office/word/2010/wordprocessingDrawing" xmlns:wp="http://schemas.openxmlformats.org/drawingml/2006/wordprocessingDrawing" xmlns:w10="urn:schemas-microsoft-com:office:word" xmlns:w="http://schemas.openxmlformats.org/wordprocessingml/2006/main" xmlns:w14="http://schemas.microsoft.com/office/word/2010/wordml" xmlns:w15="http://schemas.microsoft.com/office/word/2012/wordml" xmlns:w16cid="http://schemas.microsoft.com/office/word/2016/wordml/cid" xmlns:w16se="http://schemas.microsoft.com/office/word/2015/wordml/symex" xmlns:wpg="http://schemas.microsoft.com/office/word/2010/wordprocessingGroup" xmlns:wpi="http://schemas.microsoft.com/office/word/2010/wordprocessingInk" xmlns:wne="http://schemas.microsoft.com/office/word/2006/wordml" xmlns:wps="http://schemas.microsoft.com/office/word/2010/wordprocessingShape" mc:Ignorable="w14 w15 w16se w16cid wp14">
   <w:p>
     <w:pPr>
       <w:pStyle w:val="Footer"/>
@@ -505,7 +614,7 @@
 </file>
 
 <file path=word/footer3.xml><?xml version="1.0" encoding="utf-8"?>
-<w:ftr xmlns:wpc="http://schemas.microsoft.com/office/word/2010/wordprocessingCanvas" xmlns:cx="http://schemas.microsoft.com/office/drawing/2014/chartex" xmlns:cx1="http://schemas.microsoft.com/office/drawing/2015/9/8/chartex" xmlns:cx2="http://schemas.microsoft.com/office/drawing/2015/10/21/chartex" xmlns:cx3="http://schemas.microsoft.com/office/drawing/2016/5/9/chartex" xmlns:cx4="http://schemas.microsoft.com/office/drawing/2016/5/10/chartex" xmlns:cx5="http://schemas.microsoft.com/office/drawing/2016/5/11/chartex" xmlns:cx6="http://schemas.microsoft.com/office/drawing/2016/5/12/chartex" xmlns:cx7="http://schemas.microsoft.com/office/drawing/2016/5/13/chartex" xmlns:cx8="http://schemas.microsoft.com/office/drawing/2016/5/14/chartex" xmlns:mc="http://schemas.openxmlformats.org/markup-compatibility/2006" xmlns:aink="http://schemas.microsoft.com/office/drawing/2016/ink" xmlns:am3d="http://schemas.microsoft.com/office/drawing/2017/model3d" xmlns:o="urn:schemas-microsoft-com:office:office" xmlns:r="http://schemas.openxmlformats.org/officeDocument/2006/relationships" xmlns:m="http://schemas.openxmlformats.org/officeDocument/2006/math" xmlns:v="urn:schemas-microsoft-com:vml" xmlns:wp14="http://schemas.microsoft.com/office/word/2010/wordprocessingDrawing" xmlns:wp="http://schemas.openxmlformats.org/drawingml/2006/wordprocessingDrawing" xmlns:w10="urn:schemas-microsoft-com:office:word" xmlns:w="http://schemas.openxmlformats.org/wordprocessingml/2006/main" xmlns:w14="http://schemas.microsoft.com/office/word/2010/wordml" xmlns:w15="http://schemas.microsoft.com/office/word/2012/wordml" xmlns:w16cex="http://schemas.microsoft.com/office/word/2018/wordml/cex" xmlns:w16cid="http://schemas.microsoft.com/office/word/2016/wordml/cid" xmlns:w16="http://schemas.microsoft.com/office/word/2018/wordml" xmlns:w16se="http://schemas.microsoft.com/office/word/2015/wordml/symex" xmlns:wpg="http://schemas.microsoft.com/office/word/2010/wordprocessingGroup" xmlns:wpi="http://schemas.microsoft.com/office/word/2010/wordprocessingInk" xmlns:wne="http://schemas.microsoft.com/office/word/2006/wordml" xmlns:wps="http://schemas.microsoft.com/office/word/2010/wordprocessingShape" mc:Ignorable="w14 w15 w16se w16cid w16 w16cex wp14">
+<w:ftr xmlns:wpc="http://schemas.microsoft.com/office/word/2010/wordprocessingCanvas" xmlns:cx="http://schemas.microsoft.com/office/drawing/2014/chartex" xmlns:cx1="http://schemas.microsoft.com/office/drawing/2015/9/8/chartex" xmlns:cx2="http://schemas.microsoft.com/office/drawing/2015/10/21/chartex" xmlns:cx3="http://schemas.microsoft.com/office/drawing/2016/5/9/chartex" xmlns:cx4="http://schemas.microsoft.com/office/drawing/2016/5/10/chartex" xmlns:cx5="http://schemas.microsoft.com/office/drawing/2016/5/11/chartex" xmlns:cx6="http://schemas.microsoft.com/office/drawing/2016/5/12/chartex" xmlns:cx7="http://schemas.microsoft.com/office/drawing/2016/5/13/chartex" xmlns:cx8="http://schemas.microsoft.com/office/drawing/2016/5/14/chartex" xmlns:mc="http://schemas.openxmlformats.org/markup-compatibility/2006" xmlns:aink="http://schemas.microsoft.com/office/drawing/2016/ink" xmlns:am3d="http://schemas.microsoft.com/office/drawing/2017/model3d" xmlns:o="urn:schemas-microsoft-com:office:office" xmlns:r="http://schemas.openxmlformats.org/officeDocument/2006/relationships" xmlns:m="http://schemas.openxmlformats.org/officeDocument/2006/math" xmlns:v="urn:schemas-microsoft-com:vml" xmlns:wp14="http://schemas.microsoft.com/office/word/2010/wordprocessingDrawing" xmlns:wp="http://schemas.openxmlformats.org/drawingml/2006/wordprocessingDrawing" xmlns:w10="urn:schemas-microsoft-com:office:word" xmlns:w="http://schemas.openxmlformats.org/wordprocessingml/2006/main" xmlns:w14="http://schemas.microsoft.com/office/word/2010/wordml" xmlns:w15="http://schemas.microsoft.com/office/word/2012/wordml" xmlns:w16cid="http://schemas.microsoft.com/office/word/2016/wordml/cid" xmlns:w16se="http://schemas.microsoft.com/office/word/2015/wordml/symex" xmlns:wpg="http://schemas.microsoft.com/office/word/2010/wordprocessingGroup" xmlns:wpi="http://schemas.microsoft.com/office/word/2010/wordprocessingInk" xmlns:wne="http://schemas.microsoft.com/office/word/2006/wordml" xmlns:wps="http://schemas.microsoft.com/office/word/2010/wordprocessingShape" mc:Ignorable="w14 w15 w16se w16cid wp14">
   <w:p>
     <w:pPr>
       <w:pStyle w:val="Footer"/>
@@ -515,7 +624,7 @@
 </file>
 
 <file path=word/footnotes.xml><?xml version="1.0" encoding="utf-8"?>
-<w:footnotes xmlns:wpc="http://schemas.microsoft.com/office/word/2010/wordprocessingCanvas" xmlns:cx="http://schemas.microsoft.com/office/drawing/2014/chartex" xmlns:cx1="http://schemas.microsoft.com/office/drawing/2015/9/8/chartex" xmlns:cx2="http://schemas.microsoft.com/office/drawing/2015/10/21/chartex" xmlns:cx3="http://schemas.microsoft.com/office/drawing/2016/5/9/chartex" xmlns:cx4="http://schemas.microsoft.com/office/drawing/2016/5/10/chartex" xmlns:cx5="http://schemas.microsoft.com/office/drawing/2016/5/11/chartex" xmlns:cx6="http://schemas.microsoft.com/office/drawing/2016/5/12/chartex" xmlns:cx7="http://schemas.microsoft.com/office/drawing/2016/5/13/chartex" xmlns:cx8="http://schemas.microsoft.com/office/drawing/2016/5/14/chartex" xmlns:mc="http://schemas.openxmlformats.org/markup-compatibility/2006" xmlns:aink="http://schemas.microsoft.com/office/drawing/2016/ink" xmlns:am3d="http://schemas.microsoft.com/office/drawing/2017/model3d" xmlns:o="urn:schemas-microsoft-com:office:office" xmlns:r="http://schemas.openxmlformats.org/officeDocument/2006/relationships" xmlns:m="http://schemas.openxmlformats.org/officeDocument/2006/math" xmlns:v="urn:schemas-microsoft-com:vml" xmlns:wp14="http://schemas.microsoft.com/office/word/2010/wordprocessingDrawing" xmlns:wp="http://schemas.openxmlformats.org/drawingml/2006/wordprocessingDrawing" xmlns:w10="urn:schemas-microsoft-com:office:word" xmlns:w="http://schemas.openxmlformats.org/wordprocessingml/2006/main" xmlns:w14="http://schemas.microsoft.com/office/word/2010/wordml" xmlns:w15="http://schemas.microsoft.com/office/word/2012/wordml" xmlns:w16cex="http://schemas.microsoft.com/office/word/2018/wordml/cex" xmlns:w16cid="http://schemas.microsoft.com/office/word/2016/wordml/cid" xmlns:w16="http://schemas.microsoft.com/office/word/2018/wordml" xmlns:w16se="http://schemas.microsoft.com/office/word/2015/wordml/symex" xmlns:wpg="http://schemas.microsoft.com/office/word/2010/wordprocessingGroup" xmlns:wpi="http://schemas.microsoft.com/office/word/2010/wordprocessingInk" xmlns:wne="http://schemas.microsoft.com/office/word/2006/wordml" xmlns:wps="http://schemas.microsoft.com/office/word/2010/wordprocessingShape" mc:Ignorable="w14 w15 w16se w16cid w16 w16cex wp14">
+<w:footnotes xmlns:wpc="http://schemas.microsoft.com/office/word/2010/wordprocessingCanvas" xmlns:cx="http://schemas.microsoft.com/office/drawing/2014/chartex" xmlns:cx1="http://schemas.microsoft.com/office/drawing/2015/9/8/chartex" xmlns:cx2="http://schemas.microsoft.com/office/drawing/2015/10/21/chartex" xmlns:cx3="http://schemas.microsoft.com/office/drawing/2016/5/9/chartex" xmlns:cx4="http://schemas.microsoft.com/office/drawing/2016/5/10/chartex" xmlns:cx5="http://schemas.microsoft.com/office/drawing/2016/5/11/chartex" xmlns:cx6="http://schemas.microsoft.com/office/drawing/2016/5/12/chartex" xmlns:cx7="http://schemas.microsoft.com/office/drawing/2016/5/13/chartex" xmlns:cx8="http://schemas.microsoft.com/office/drawing/2016/5/14/chartex" xmlns:mc="http://schemas.openxmlformats.org/markup-compatibility/2006" xmlns:aink="http://schemas.microsoft.com/office/drawing/2016/ink" xmlns:am3d="http://schemas.microsoft.com/office/drawing/2017/model3d" xmlns:o="urn:schemas-microsoft-com:office:office" xmlns:r="http://schemas.openxmlformats.org/officeDocument/2006/relationships" xmlns:m="http://schemas.openxmlformats.org/officeDocument/2006/math" xmlns:v="urn:schemas-microsoft-com:vml" xmlns:wp14="http://schemas.microsoft.com/office/word/2010/wordprocessingDrawing" xmlns:wp="http://schemas.openxmlformats.org/drawingml/2006/wordprocessingDrawing" xmlns:w10="urn:schemas-microsoft-com:office:word" xmlns:w="http://schemas.openxmlformats.org/wordprocessingml/2006/main" xmlns:w14="http://schemas.microsoft.com/office/word/2010/wordml" xmlns:w15="http://schemas.microsoft.com/office/word/2012/wordml" xmlns:w16cid="http://schemas.microsoft.com/office/word/2016/wordml/cid" xmlns:w16se="http://schemas.microsoft.com/office/word/2015/wordml/symex" xmlns:wpg="http://schemas.microsoft.com/office/word/2010/wordprocessingGroup" xmlns:wpi="http://schemas.microsoft.com/office/word/2010/wordprocessingInk" xmlns:wne="http://schemas.microsoft.com/office/word/2006/wordml" xmlns:wps="http://schemas.microsoft.com/office/word/2010/wordprocessingShape" mc:Ignorable="w14 w15 w16se w16cid wp14">
   <w:footnote w:type="separator" w:id="-1">
     <w:p>
       <w:pPr>
@@ -540,7 +649,7 @@
 </file>
 
 <file path=word/header1.xml><?xml version="1.0" encoding="utf-8"?>
-<w:hdr xmlns:wpc="http://schemas.microsoft.com/office/word/2010/wordprocessingCanvas" xmlns:cx="http://schemas.microsoft.com/office/drawing/2014/chartex" xmlns:cx1="http://schemas.microsoft.com/office/drawing/2015/9/8/chartex" xmlns:cx2="http://schemas.microsoft.com/office/drawing/2015/10/21/chartex" xmlns:cx3="http://schemas.microsoft.com/office/drawing/2016/5/9/chartex" xmlns:cx4="http://schemas.microsoft.com/office/drawing/2016/5/10/chartex" xmlns:cx5="http://schemas.microsoft.com/office/drawing/2016/5/11/chartex" xmlns:cx6="http://schemas.microsoft.com/office/drawing/2016/5/12/chartex" xmlns:cx7="http://schemas.microsoft.com/office/drawing/2016/5/13/chartex" xmlns:cx8="http://schemas.microsoft.com/office/drawing/2016/5/14/chartex" xmlns:mc="http://schemas.openxmlformats.org/markup-compatibility/2006" xmlns:aink="http://schemas.microsoft.com/office/drawing/2016/ink" xmlns:am3d="http://schemas.microsoft.com/office/drawing/2017/model3d" xmlns:o="urn:schemas-microsoft-com:office:office" xmlns:r="http://schemas.openxmlformats.org/officeDocument/2006/relationships" xmlns:m="http://schemas.openxmlformats.org/officeDocument/2006/math" xmlns:v="urn:schemas-microsoft-com:vml" xmlns:wp14="http://schemas.microsoft.com/office/word/2010/wordprocessingDrawing" xmlns:wp="http://schemas.openxmlformats.org/drawingml/2006/wordprocessingDrawing" xmlns:w10="urn:schemas-microsoft-com:office:word" xmlns:w="http://schemas.openxmlformats.org/wordprocessingml/2006/main" xmlns:w14="http://schemas.microsoft.com/office/word/2010/wordml" xmlns:w15="http://schemas.microsoft.com/office/word/2012/wordml" xmlns:w16cex="http://schemas.microsoft.com/office/word/2018/wordml/cex" xmlns:w16cid="http://schemas.microsoft.com/office/word/2016/wordml/cid" xmlns:w16="http://schemas.microsoft.com/office/word/2018/wordml" xmlns:w16se="http://schemas.microsoft.com/office/word/2015/wordml/symex" xmlns:wpg="http://schemas.microsoft.com/office/word/2010/wordprocessingGroup" xmlns:wpi="http://schemas.microsoft.com/office/word/2010/wordprocessingInk" xmlns:wne="http://schemas.microsoft.com/office/word/2006/wordml" xmlns:wps="http://schemas.microsoft.com/office/word/2010/wordprocessingShape" mc:Ignorable="w14 w15 w16se w16cid w16 w16cex wp14">
+<w:hdr xmlns:wpc="http://schemas.microsoft.com/office/word/2010/wordprocessingCanvas" xmlns:cx="http://schemas.microsoft.com/office/drawing/2014/chartex" xmlns:cx1="http://schemas.microsoft.com/office/drawing/2015/9/8/chartex" xmlns:cx2="http://schemas.microsoft.com/office/drawing/2015/10/21/chartex" xmlns:cx3="http://schemas.microsoft.com/office/drawing/2016/5/9/chartex" xmlns:cx4="http://schemas.microsoft.com/office/drawing/2016/5/10/chartex" xmlns:cx5="http://schemas.microsoft.com/office/drawing/2016/5/11/chartex" xmlns:cx6="http://schemas.microsoft.com/office/drawing/2016/5/12/chartex" xmlns:cx7="http://schemas.microsoft.com/office/drawing/2016/5/13/chartex" xmlns:cx8="http://schemas.microsoft.com/office/drawing/2016/5/14/chartex" xmlns:mc="http://schemas.openxmlformats.org/markup-compatibility/2006" xmlns:aink="http://schemas.microsoft.com/office/drawing/2016/ink" xmlns:am3d="http://schemas.microsoft.com/office/drawing/2017/model3d" xmlns:o="urn:schemas-microsoft-com:office:office" xmlns:r="http://schemas.openxmlformats.org/officeDocument/2006/relationships" xmlns:m="http://schemas.openxmlformats.org/officeDocument/2006/math" xmlns:v="urn:schemas-microsoft-com:vml" xmlns:wp14="http://schemas.microsoft.com/office/word/2010/wordprocessingDrawing" xmlns:wp="http://schemas.openxmlformats.org/drawingml/2006/wordprocessingDrawing" xmlns:w10="urn:schemas-microsoft-com:office:word" xmlns:w="http://schemas.openxmlformats.org/wordprocessingml/2006/main" xmlns:w14="http://schemas.microsoft.com/office/word/2010/wordml" xmlns:w15="http://schemas.microsoft.com/office/word/2012/wordml" xmlns:w16cid="http://schemas.microsoft.com/office/word/2016/wordml/cid" xmlns:w16se="http://schemas.microsoft.com/office/word/2015/wordml/symex" xmlns:wpg="http://schemas.microsoft.com/office/word/2010/wordprocessingGroup" xmlns:wpi="http://schemas.microsoft.com/office/word/2010/wordprocessingInk" xmlns:wne="http://schemas.microsoft.com/office/word/2006/wordml" xmlns:wps="http://schemas.microsoft.com/office/word/2010/wordprocessingShape" mc:Ignorable="w14 w15 w16se w16cid wp14">
   <w:p>
     <w:pPr>
       <w:pStyle w:val="Header"/>
@@ -550,7 +659,7 @@
 </file>
 
 <file path=word/header2.xml><?xml version="1.0" encoding="utf-8"?>
-<w:hdr xmlns:wpc="http://schemas.microsoft.com/office/word/2010/wordprocessingCanvas" xmlns:cx="http://schemas.microsoft.com/office/drawing/2014/chartex" xmlns:cx1="http://schemas.microsoft.com/office/drawing/2015/9/8/chartex" xmlns:cx2="http://schemas.microsoft.com/office/drawing/2015/10/21/chartex" xmlns:cx3="http://schemas.microsoft.com/office/drawing/2016/5/9/chartex" xmlns:cx4="http://schemas.microsoft.com/office/drawing/2016/5/10/chartex" xmlns:cx5="http://schemas.microsoft.com/office/drawing/2016/5/11/chartex" xmlns:cx6="http://schemas.microsoft.com/office/drawing/2016/5/12/chartex" xmlns:cx7="http://schemas.microsoft.com/office/drawing/2016/5/13/chartex" xmlns:cx8="http://schemas.microsoft.com/office/drawing/2016/5/14/chartex" xmlns:mc="http://schemas.openxmlformats.org/markup-compatibility/2006" xmlns:aink="http://schemas.microsoft.com/office/drawing/2016/ink" xmlns:am3d="http://schemas.microsoft.com/office/drawing/2017/model3d" xmlns:o="urn:schemas-microsoft-com:office:office" xmlns:r="http://schemas.openxmlformats.org/officeDocument/2006/relationships" xmlns:m="http://schemas.openxmlformats.org/officeDocument/2006/math" xmlns:v="urn:schemas-microsoft-com:vml" xmlns:wp14="http://schemas.microsoft.com/office/word/2010/wordprocessingDrawing" xmlns:wp="http://schemas.openxmlformats.org/drawingml/2006/wordprocessingDrawing" xmlns:w10="urn:schemas-microsoft-com:office:word" xmlns:w="http://schemas.openxmlformats.org/wordprocessingml/2006/main" xmlns:w14="http://schemas.microsoft.com/office/word/2010/wordml" xmlns:w15="http://schemas.microsoft.com/office/word/2012/wordml" xmlns:w16cex="http://schemas.microsoft.com/office/word/2018/wordml/cex" xmlns:w16cid="http://schemas.microsoft.com/office/word/2016/wordml/cid" xmlns:w16="http://schemas.microsoft.com/office/word/2018/wordml" xmlns:w16se="http://schemas.microsoft.com/office/word/2015/wordml/symex" xmlns:wpg="http://schemas.microsoft.com/office/word/2010/wordprocessingGroup" xmlns:wpi="http://schemas.microsoft.com/office/word/2010/wordprocessingInk" xmlns:wne="http://schemas.microsoft.com/office/word/2006/wordml" xmlns:wps="http://schemas.microsoft.com/office/word/2010/wordprocessingShape" mc:Ignorable="w14 w15 w16se w16cid w16 w16cex wp14">
+<w:hdr xmlns:wpc="http://schemas.microsoft.com/office/word/2010/wordprocessingCanvas" xmlns:cx="http://schemas.microsoft.com/office/drawing/2014/chartex" xmlns:cx1="http://schemas.microsoft.com/office/drawing/2015/9/8/chartex" xmlns:cx2="http://schemas.microsoft.com/office/drawing/2015/10/21/chartex" xmlns:cx3="http://schemas.microsoft.com/office/drawing/2016/5/9/chartex" xmlns:cx4="http://schemas.microsoft.com/office/drawing/2016/5/10/chartex" xmlns:cx5="http://schemas.microsoft.com/office/drawing/2016/5/11/chartex" xmlns:cx6="http://schemas.microsoft.com/office/drawing/2016/5/12/chartex" xmlns:cx7="http://schemas.microsoft.com/office/drawing/2016/5/13/chartex" xmlns:cx8="http://schemas.microsoft.com/office/drawing/2016/5/14/chartex" xmlns:mc="http://schemas.openxmlformats.org/markup-compatibility/2006" xmlns:aink="http://schemas.microsoft.com/office/drawing/2016/ink" xmlns:am3d="http://schemas.microsoft.com/office/drawing/2017/model3d" xmlns:o="urn:schemas-microsoft-com:office:office" xmlns:r="http://schemas.openxmlformats.org/officeDocument/2006/relationships" xmlns:m="http://schemas.openxmlformats.org/officeDocument/2006/math" xmlns:v="urn:schemas-microsoft-com:vml" xmlns:wp14="http://schemas.microsoft.com/office/word/2010/wordprocessingDrawing" xmlns:wp="http://schemas.openxmlformats.org/drawingml/2006/wordprocessingDrawing" xmlns:w10="urn:schemas-microsoft-com:office:word" xmlns:w="http://schemas.openxmlformats.org/wordprocessingml/2006/main" xmlns:w14="http://schemas.microsoft.com/office/word/2010/wordml" xmlns:w15="http://schemas.microsoft.com/office/word/2012/wordml" xmlns:w16cid="http://schemas.microsoft.com/office/word/2016/wordml/cid" xmlns:w16se="http://schemas.microsoft.com/office/word/2015/wordml/symex" xmlns:wpg="http://schemas.microsoft.com/office/word/2010/wordprocessingGroup" xmlns:wpi="http://schemas.microsoft.com/office/word/2010/wordprocessingInk" xmlns:wne="http://schemas.microsoft.com/office/word/2006/wordml" xmlns:wps="http://schemas.microsoft.com/office/word/2010/wordprocessingShape" mc:Ignorable="w14 w15 w16se w16cid wp14">
   <w:p>
     <w:pPr>
       <w:pStyle w:val="Header"/>
@@ -560,7 +669,7 @@
 </file>
 
 <file path=word/header3.xml><?xml version="1.0" encoding="utf-8"?>
-<w:hdr xmlns:wpc="http://schemas.microsoft.com/office/word/2010/wordprocessingCanvas" xmlns:cx="http://schemas.microsoft.com/office/drawing/2014/chartex" xmlns:cx1="http://schemas.microsoft.com/office/drawing/2015/9/8/chartex" xmlns:cx2="http://schemas.microsoft.com/office/drawing/2015/10/21/chartex" xmlns:cx3="http://schemas.microsoft.com/office/drawing/2016/5/9/chartex" xmlns:cx4="http://schemas.microsoft.com/office/drawing/2016/5/10/chartex" xmlns:cx5="http://schemas.microsoft.com/office/drawing/2016/5/11/chartex" xmlns:cx6="http://schemas.microsoft.com/office/drawing/2016/5/12/chartex" xmlns:cx7="http://schemas.microsoft.com/office/drawing/2016/5/13/chartex" xmlns:cx8="http://schemas.microsoft.com/office/drawing/2016/5/14/chartex" xmlns:mc="http://schemas.openxmlformats.org/markup-compatibility/2006" xmlns:aink="http://schemas.microsoft.com/office/drawing/2016/ink" xmlns:am3d="http://schemas.microsoft.com/office/drawing/2017/model3d" xmlns:o="urn:schemas-microsoft-com:office:office" xmlns:r="http://schemas.openxmlformats.org/officeDocument/2006/relationships" xmlns:m="http://schemas.openxmlformats.org/officeDocument/2006/math" xmlns:v="urn:schemas-microsoft-com:vml" xmlns:wp14="http://schemas.microsoft.com/office/word/2010/wordprocessingDrawing" xmlns:wp="http://schemas.openxmlformats.org/drawingml/2006/wordprocessingDrawing" xmlns:w10="urn:schemas-microsoft-com:office:word" xmlns:w="http://schemas.openxmlformats.org/wordprocessingml/2006/main" xmlns:w14="http://schemas.microsoft.com/office/word/2010/wordml" xmlns:w15="http://schemas.microsoft.com/office/word/2012/wordml" xmlns:w16cex="http://schemas.microsoft.com/office/word/2018/wordml/cex" xmlns:w16cid="http://schemas.microsoft.com/office/word/2016/wordml/cid" xmlns:w16="http://schemas.microsoft.com/office/word/2018/wordml" xmlns:w16se="http://schemas.microsoft.com/office/word/2015/wordml/symex" xmlns:wpg="http://schemas.microsoft.com/office/word/2010/wordprocessingGroup" xmlns:wpi="http://schemas.microsoft.com/office/word/2010/wordprocessingInk" xmlns:wne="http://schemas.microsoft.com/office/word/2006/wordml" xmlns:wps="http://schemas.microsoft.com/office/word/2010/wordprocessingShape" mc:Ignorable="w14 w15 w16se w16cid w16 w16cex wp14">
+<w:hdr xmlns:wpc="http://schemas.microsoft.com/office/word/2010/wordprocessingCanvas" xmlns:cx="http://schemas.microsoft.com/office/drawing/2014/chartex" xmlns:cx1="http://schemas.microsoft.com/office/drawing/2015/9/8/chartex" xmlns:cx2="http://schemas.microsoft.com/office/drawing/2015/10/21/chartex" xmlns:cx3="http://schemas.microsoft.com/office/drawing/2016/5/9/chartex" xmlns:cx4="http://schemas.microsoft.com/office/drawing/2016/5/10/chartex" xmlns:cx5="http://schemas.microsoft.com/office/drawing/2016/5/11/chartex" xmlns:cx6="http://schemas.microsoft.com/office/drawing/2016/5/12/chartex" xmlns:cx7="http://schemas.microsoft.com/office/drawing/2016/5/13/chartex" xmlns:cx8="http://schemas.microsoft.com/office/drawing/2016/5/14/chartex" xmlns:mc="http://schemas.openxmlformats.org/markup-compatibility/2006" xmlns:aink="http://schemas.microsoft.com/office/drawing/2016/ink" xmlns:am3d="http://schemas.microsoft.com/office/drawing/2017/model3d" xmlns:o="urn:schemas-microsoft-com:office:office" xmlns:r="http://schemas.openxmlformats.org/officeDocument/2006/relationships" xmlns:m="http://schemas.openxmlformats.org/officeDocument/2006/math" xmlns:v="urn:schemas-microsoft-com:vml" xmlns:wp14="http://schemas.microsoft.com/office/word/2010/wordprocessingDrawing" xmlns:wp="http://schemas.openxmlformats.org/drawingml/2006/wordprocessingDrawing" xmlns:w10="urn:schemas-microsoft-com:office:word" xmlns:w="http://schemas.openxmlformats.org/wordprocessingml/2006/main" xmlns:w14="http://schemas.microsoft.com/office/word/2010/wordml" xmlns:w15="http://schemas.microsoft.com/office/word/2012/wordml" xmlns:w16cid="http://schemas.microsoft.com/office/word/2016/wordml/cid" xmlns:w16se="http://schemas.microsoft.com/office/word/2015/wordml/symex" xmlns:wpg="http://schemas.microsoft.com/office/word/2010/wordprocessingGroup" xmlns:wpi="http://schemas.microsoft.com/office/word/2010/wordprocessingInk" xmlns:wne="http://schemas.microsoft.com/office/word/2006/wordml" xmlns:wps="http://schemas.microsoft.com/office/word/2010/wordprocessingShape" mc:Ignorable="w14 w15 w16se w16cid wp14">
   <w:p>
     <w:pPr>
       <w:pStyle w:val="Header"/>
@@ -570,7 +679,7 @@
 </file>
 
 <file path=word/numbering.xml><?xml version="1.0" encoding="utf-8"?>
-<w:numbering xmlns:wpc="http://schemas.microsoft.com/office/word/2010/wordprocessingCanvas" xmlns:cx="http://schemas.microsoft.com/office/drawing/2014/chartex" xmlns:cx1="http://schemas.microsoft.com/office/drawing/2015/9/8/chartex" xmlns:cx2="http://schemas.microsoft.com/office/drawing/2015/10/21/chartex" xmlns:cx3="http://schemas.microsoft.com/office/drawing/2016/5/9/chartex" xmlns:cx4="http://schemas.microsoft.com/office/drawing/2016/5/10/chartex" xmlns:cx5="http://schemas.microsoft.com/office/drawing/2016/5/11/chartex" xmlns:cx6="http://schemas.microsoft.com/office/drawing/2016/5/12/chartex" xmlns:cx7="http://schemas.microsoft.com/office/drawing/2016/5/13/chartex" xmlns:cx8="http://schemas.microsoft.com/office/drawing/2016/5/14/chartex" xmlns:mc="http://schemas.openxmlformats.org/markup-compatibility/2006" xmlns:aink="http://schemas.microsoft.com/office/drawing/2016/ink" xmlns:am3d="http://schemas.microsoft.com/office/drawing/2017/model3d" xmlns:o="urn:schemas-microsoft-com:office:office" xmlns:r="http://schemas.openxmlformats.org/officeDocument/2006/relationships" xmlns:m="http://schemas.openxmlformats.org/officeDocument/2006/math" xmlns:v="urn:schemas-microsoft-com:vml" xmlns:wp14="http://schemas.microsoft.com/office/word/2010/wordprocessingDrawing" xmlns:wp="http://schemas.openxmlformats.org/drawingml/2006/wordprocessingDrawing" xmlns:w10="urn:schemas-microsoft-com:office:word" xmlns:w="http://schemas.openxmlformats.org/wordprocessingml/2006/main" xmlns:w14="http://schemas.microsoft.com/office/word/2010/wordml" xmlns:w15="http://schemas.microsoft.com/office/word/2012/wordml" xmlns:w16cex="http://schemas.microsoft.com/office/word/2018/wordml/cex" xmlns:w16cid="http://schemas.microsoft.com/office/word/2016/wordml/cid" xmlns:w16="http://schemas.microsoft.com/office/word/2018/wordml" xmlns:w16se="http://schemas.microsoft.com/office/word/2015/wordml/symex" xmlns:wpg="http://schemas.microsoft.com/office/word/2010/wordprocessingGroup" xmlns:wpi="http://schemas.microsoft.com/office/word/2010/wordprocessingInk" xmlns:wne="http://schemas.microsoft.com/office/word/2006/wordml" xmlns:wps="http://schemas.microsoft.com/office/word/2010/wordprocessingShape" mc:Ignorable="w14 w15 w16se w16cid w16 w16cex wp14">
+<w:numbering xmlns:wpc="http://schemas.microsoft.com/office/word/2010/wordprocessingCanvas" xmlns:cx="http://schemas.microsoft.com/office/drawing/2014/chartex" xmlns:cx1="http://schemas.microsoft.com/office/drawing/2015/9/8/chartex" xmlns:cx2="http://schemas.microsoft.com/office/drawing/2015/10/21/chartex" xmlns:cx3="http://schemas.microsoft.com/office/drawing/2016/5/9/chartex" xmlns:cx4="http://schemas.microsoft.com/office/drawing/2016/5/10/chartex" xmlns:cx5="http://schemas.microsoft.com/office/drawing/2016/5/11/chartex" xmlns:cx6="http://schemas.microsoft.com/office/drawing/2016/5/12/chartex" xmlns:cx7="http://schemas.microsoft.com/office/drawing/2016/5/13/chartex" xmlns:cx8="http://schemas.microsoft.com/office/drawing/2016/5/14/chartex" xmlns:mc="http://schemas.openxmlformats.org/markup-compatibility/2006" xmlns:aink="http://schemas.microsoft.com/office/drawing/2016/ink" xmlns:am3d="http://schemas.microsoft.com/office/drawing/2017/model3d" xmlns:o="urn:schemas-microsoft-com:office:office" xmlns:r="http://schemas.openxmlformats.org/officeDocument/2006/relationships" xmlns:m="http://schemas.openxmlformats.org/officeDocument/2006/math" xmlns:v="urn:schemas-microsoft-com:vml" xmlns:wp14="http://schemas.microsoft.com/office/word/2010/wordprocessingDrawing" xmlns:wp="http://schemas.openxmlformats.org/drawingml/2006/wordprocessingDrawing" xmlns:w10="urn:schemas-microsoft-com:office:word" xmlns:w="http://schemas.openxmlformats.org/wordprocessingml/2006/main" xmlns:w14="http://schemas.microsoft.com/office/word/2010/wordml" xmlns:w15="http://schemas.microsoft.com/office/word/2012/wordml" xmlns:w16cid="http://schemas.microsoft.com/office/word/2016/wordml/cid" xmlns:w16se="http://schemas.microsoft.com/office/word/2015/wordml/symex" xmlns:wpg="http://schemas.microsoft.com/office/word/2010/wordprocessingGroup" xmlns:wpi="http://schemas.microsoft.com/office/word/2010/wordprocessingInk" xmlns:wne="http://schemas.microsoft.com/office/word/2006/wordml" xmlns:wps="http://schemas.microsoft.com/office/word/2010/wordprocessingShape" mc:Ignorable="w14 w15 w16se w16cid wp14">
   <w:abstractNum w:abstractNumId="0" w15:restartNumberingAfterBreak="0">
     <w:nsid w:val="06727061"/>
     <w:multiLevelType w:val="hybridMultilevel"/>
@@ -1128,7 +1237,7 @@
 </file>
 
 <file path=word/styles.xml><?xml version="1.0" encoding="utf-8"?>
-<w:styles xmlns:mc="http://schemas.openxmlformats.org/markup-compatibility/2006" xmlns:r="http://schemas.openxmlformats.org/officeDocument/2006/relationships" xmlns:w="http://schemas.openxmlformats.org/wordprocessingml/2006/main" xmlns:w14="http://schemas.microsoft.com/office/word/2010/wordml" xmlns:w15="http://schemas.microsoft.com/office/word/2012/wordml" xmlns:w16cex="http://schemas.microsoft.com/office/word/2018/wordml/cex" xmlns:w16cid="http://schemas.microsoft.com/office/word/2016/wordml/cid" xmlns:w16="http://schemas.microsoft.com/office/word/2018/wordml" xmlns:w16se="http://schemas.microsoft.com/office/word/2015/wordml/symex" mc:Ignorable="w14 w15 w16se w16cid w16 w16cex">
+<w:styles xmlns:mc="http://schemas.openxmlformats.org/markup-compatibility/2006" xmlns:r="http://schemas.openxmlformats.org/officeDocument/2006/relationships" xmlns:w="http://schemas.openxmlformats.org/wordprocessingml/2006/main" xmlns:w14="http://schemas.microsoft.com/office/word/2010/wordml" xmlns:w15="http://schemas.microsoft.com/office/word/2012/wordml" xmlns:w16cid="http://schemas.microsoft.com/office/word/2016/wordml/cid" xmlns:w16se="http://schemas.microsoft.com/office/word/2015/wordml/symex" mc:Ignorable="w14 w15 w16se w16cid">
   <w:docDefaults>
     <w:rPrDefault>
       <w:rPr>
@@ -1728,6 +1837,18 @@
       <w:shd w:val="clear" w:color="auto" w:fill="E1DFDD"/>
     </w:rPr>
   </w:style>
+  <w:style w:type="character" w:styleId="FollowedHyperlink">
+    <w:name w:val="FollowedHyperlink"/>
+    <w:basedOn w:val="DefaultParagraphFont"/>
+    <w:uiPriority w:val="99"/>
+    <w:semiHidden/>
+    <w:unhideWhenUsed/>
+    <w:rsid w:val="003B77B9"/>
+    <w:rPr>
+      <w:color w:val="954F72" w:themeColor="followedHyperlink"/>
+      <w:u w:val="single"/>
+    </w:rPr>
+  </w:style>
 </w:styles>
 </file>
 

</xml_diff>